<commit_message>
#1 Resource Model 1.1
</commit_message>
<xml_diff>
--- a/Resource Model/Rsource Model.docx
+++ b/Resource Model/Rsource Model.docx
@@ -11,13 +11,23 @@
           <w:u w:val="single"/>
         </w:rPr>
       </w:pPr>
+      <w:proofErr w:type="spellStart"/>
       <w:r>
         <w:rPr>
           <w:sz w:val="40"/>
           <w:szCs w:val="40"/>
           <w:u w:val="single"/>
         </w:rPr>
-        <w:t>Reserver App</w:t>
+        <w:t>Reserver</w:t>
+      </w:r>
+      <w:proofErr w:type="spellEnd"/>
+      <w:r>
+        <w:rPr>
+          <w:sz w:val="40"/>
+          <w:szCs w:val="40"/>
+          <w:u w:val="single"/>
+        </w:rPr>
+        <w:t xml:space="preserve"> App</w:t>
       </w:r>
     </w:p>
     <w:p>
@@ -54,16 +64,55 @@
     <w:p>
       <w:pPr>
         <w:rPr>
-          <w:sz w:val="24"/>
-          <w:szCs w:val="24"/>
-        </w:rPr>
-      </w:pPr>
-      <w:r>
-        <w:rPr>
-          <w:sz w:val="24"/>
-          <w:szCs w:val="24"/>
-        </w:rPr>
-        <w:t xml:space="preserve">The Resever App </w:t>
+          <w:sz w:val="28"/>
+          <w:szCs w:val="28"/>
+        </w:rPr>
+      </w:pPr>
+    </w:p>
+    <w:p>
+      <w:pPr>
+        <w:rPr>
+          <w:sz w:val="28"/>
+          <w:szCs w:val="28"/>
+        </w:rPr>
+      </w:pPr>
+      <w:r>
+        <w:rPr>
+          <w:sz w:val="28"/>
+          <w:szCs w:val="28"/>
+        </w:rPr>
+        <w:t>Introduction</w:t>
+      </w:r>
+    </w:p>
+    <w:p>
+      <w:pPr>
+        <w:rPr>
+          <w:sz w:val="24"/>
+          <w:szCs w:val="24"/>
+        </w:rPr>
+      </w:pPr>
+      <w:r>
+        <w:rPr>
+          <w:sz w:val="24"/>
+          <w:szCs w:val="24"/>
+        </w:rPr>
+        <w:t xml:space="preserve">The </w:t>
+      </w:r>
+      <w:proofErr w:type="spellStart"/>
+      <w:r>
+        <w:rPr>
+          <w:sz w:val="24"/>
+          <w:szCs w:val="24"/>
+        </w:rPr>
+        <w:t>Resever</w:t>
+      </w:r>
+      <w:proofErr w:type="spellEnd"/>
+      <w:r>
+        <w:rPr>
+          <w:sz w:val="24"/>
+          <w:szCs w:val="24"/>
+        </w:rPr>
+        <w:t xml:space="preserve"> App </w:t>
       </w:r>
       <w:r>
         <w:rPr>
@@ -128,6 +177,319 @@
         </w:rPr>
         <w:t xml:space="preserve"> We will be using android studio for the overall development of the app and firebase database for backend functionalities. </w:t>
       </w:r>
+    </w:p>
+    <w:p>
+      <w:pPr>
+        <w:rPr>
+          <w:sz w:val="24"/>
+          <w:szCs w:val="24"/>
+        </w:rPr>
+      </w:pPr>
+    </w:p>
+    <w:p>
+      <w:pPr>
+        <w:rPr>
+          <w:sz w:val="28"/>
+          <w:szCs w:val="28"/>
+        </w:rPr>
+      </w:pPr>
+      <w:r>
+        <w:rPr>
+          <w:sz w:val="28"/>
+          <w:szCs w:val="28"/>
+        </w:rPr>
+        <w:t>Resources</w:t>
+      </w:r>
+    </w:p>
+    <w:p>
+      <w:pPr>
+        <w:rPr>
+          <w:b/>
+          <w:bCs/>
+          <w:sz w:val="24"/>
+          <w:szCs w:val="24"/>
+        </w:rPr>
+      </w:pPr>
+      <w:r>
+        <w:rPr>
+          <w:b/>
+          <w:bCs/>
+          <w:sz w:val="24"/>
+          <w:szCs w:val="24"/>
+        </w:rPr>
+        <w:t>Venues</w:t>
+      </w:r>
+    </w:p>
+    <w:p>
+      <w:pPr>
+        <w:rPr>
+          <w:sz w:val="24"/>
+          <w:szCs w:val="24"/>
+        </w:rPr>
+      </w:pPr>
+      <w:r>
+        <w:rPr>
+          <w:sz w:val="24"/>
+          <w:szCs w:val="24"/>
+        </w:rPr>
+        <w:t>Venues are the prime resource of the app, the data related to venues will be stored in the firebase database field.</w:t>
+      </w:r>
+      <w:r>
+        <w:rPr>
+          <w:sz w:val="24"/>
+          <w:szCs w:val="24"/>
+        </w:rPr>
+        <w:t xml:space="preserve"> Venues will have venue id, owner id, venue address, booking fee</w:t>
+      </w:r>
+      <w:r>
+        <w:rPr>
+          <w:sz w:val="24"/>
+          <w:szCs w:val="24"/>
+        </w:rPr>
+        <w:t>,</w:t>
+      </w:r>
+      <w:r>
+        <w:rPr>
+          <w:sz w:val="24"/>
+          <w:szCs w:val="24"/>
+        </w:rPr>
+        <w:t xml:space="preserve"> venue picture</w:t>
+      </w:r>
+      <w:r>
+        <w:rPr>
+          <w:sz w:val="24"/>
+          <w:szCs w:val="24"/>
+        </w:rPr>
+        <w:t>s</w:t>
+      </w:r>
+      <w:r>
+        <w:rPr>
+          <w:sz w:val="24"/>
+          <w:szCs w:val="24"/>
+        </w:rPr>
+        <w:t xml:space="preserve"> </w:t>
+      </w:r>
+      <w:r>
+        <w:rPr>
+          <w:sz w:val="24"/>
+          <w:szCs w:val="24"/>
+        </w:rPr>
+        <w:t xml:space="preserve">as </w:t>
+      </w:r>
+      <w:r>
+        <w:rPr>
+          <w:sz w:val="24"/>
+          <w:szCs w:val="24"/>
+        </w:rPr>
+        <w:t>fields in the</w:t>
+      </w:r>
+      <w:r>
+        <w:rPr>
+          <w:sz w:val="24"/>
+          <w:szCs w:val="24"/>
+        </w:rPr>
+        <w:t xml:space="preserve"> firebase</w:t>
+      </w:r>
+      <w:r>
+        <w:rPr>
+          <w:sz w:val="24"/>
+          <w:szCs w:val="24"/>
+        </w:rPr>
+        <w:t xml:space="preserve"> database. </w:t>
+      </w:r>
+      <w:r>
+        <w:rPr>
+          <w:sz w:val="24"/>
+          <w:szCs w:val="24"/>
+        </w:rPr>
+        <w:t>Whenever customers are going to book a venue, they will select</w:t>
+      </w:r>
+      <w:r>
+        <w:rPr>
+          <w:sz w:val="24"/>
+          <w:szCs w:val="24"/>
+        </w:rPr>
+        <w:t xml:space="preserve"> a</w:t>
+      </w:r>
+      <w:r>
+        <w:rPr>
+          <w:sz w:val="24"/>
+          <w:szCs w:val="24"/>
+        </w:rPr>
+        <w:t xml:space="preserve"> booking date and </w:t>
+      </w:r>
+      <w:r>
+        <w:rPr>
+          <w:sz w:val="24"/>
+          <w:szCs w:val="24"/>
+        </w:rPr>
+        <w:t xml:space="preserve">a </w:t>
+      </w:r>
+      <w:r>
+        <w:rPr>
+          <w:sz w:val="24"/>
+          <w:szCs w:val="24"/>
+        </w:rPr>
+        <w:t>time slot</w:t>
+      </w:r>
+      <w:r>
+        <w:rPr>
+          <w:sz w:val="24"/>
+          <w:szCs w:val="24"/>
+        </w:rPr>
+        <w:t xml:space="preserve"> and</w:t>
+      </w:r>
+      <w:r>
+        <w:rPr>
+          <w:sz w:val="24"/>
+          <w:szCs w:val="24"/>
+        </w:rPr>
+        <w:t xml:space="preserve"> when they confirm </w:t>
+      </w:r>
+      <w:r>
+        <w:rPr>
+          <w:sz w:val="24"/>
+          <w:szCs w:val="24"/>
+        </w:rPr>
+        <w:t xml:space="preserve">the </w:t>
+      </w:r>
+      <w:r>
+        <w:rPr>
+          <w:sz w:val="24"/>
+          <w:szCs w:val="24"/>
+        </w:rPr>
+        <w:t>booking</w:t>
+      </w:r>
+      <w:r>
+        <w:rPr>
+          <w:sz w:val="24"/>
+          <w:szCs w:val="24"/>
+        </w:rPr>
+        <w:t xml:space="preserve"> the booking information will be saved in a field named booking info. The booking info field will contain booking date, time slot and </w:t>
+      </w:r>
+      <w:r>
+        <w:rPr>
+          <w:sz w:val="24"/>
+          <w:szCs w:val="24"/>
+        </w:rPr>
+        <w:t>customer id.</w:t>
+      </w:r>
+    </w:p>
+    <w:p>
+      <w:pPr>
+        <w:rPr>
+          <w:sz w:val="24"/>
+          <w:szCs w:val="24"/>
+        </w:rPr>
+      </w:pPr>
+    </w:p>
+    <w:p>
+      <w:pPr>
+        <w:rPr>
+          <w:b/>
+          <w:bCs/>
+          <w:sz w:val="24"/>
+          <w:szCs w:val="24"/>
+        </w:rPr>
+      </w:pPr>
+      <w:r>
+        <w:rPr>
+          <w:b/>
+          <w:bCs/>
+          <w:sz w:val="24"/>
+          <w:szCs w:val="24"/>
+        </w:rPr>
+        <w:t>User</w:t>
+      </w:r>
+      <w:r>
+        <w:rPr>
+          <w:b/>
+          <w:bCs/>
+          <w:sz w:val="24"/>
+          <w:szCs w:val="24"/>
+        </w:rPr>
+        <w:t xml:space="preserve"> Profile</w:t>
+      </w:r>
+    </w:p>
+    <w:p>
+      <w:pPr>
+        <w:rPr>
+          <w:sz w:val="24"/>
+          <w:szCs w:val="24"/>
+        </w:rPr>
+      </w:pPr>
+      <w:r>
+        <w:rPr>
+          <w:sz w:val="24"/>
+          <w:szCs w:val="24"/>
+        </w:rPr>
+        <w:t>Both type of users will have their user profile information saved in database.</w:t>
+      </w:r>
+      <w:r>
+        <w:rPr>
+          <w:sz w:val="24"/>
+          <w:szCs w:val="24"/>
+        </w:rPr>
+        <w:t xml:space="preserve"> User profile will have user name, phone number, email and permanent address fields in database</w:t>
+      </w:r>
+      <w:r>
+        <w:rPr>
+          <w:sz w:val="24"/>
+          <w:szCs w:val="24"/>
+        </w:rPr>
+        <w:t xml:space="preserve"> and u</w:t>
+      </w:r>
+      <w:r>
+        <w:rPr>
+          <w:sz w:val="24"/>
+          <w:szCs w:val="24"/>
+        </w:rPr>
+        <w:t xml:space="preserve">sers can add and update </w:t>
+      </w:r>
+      <w:r>
+        <w:rPr>
+          <w:sz w:val="24"/>
+          <w:szCs w:val="24"/>
+        </w:rPr>
+        <w:t>these</w:t>
+      </w:r>
+      <w:r>
+        <w:rPr>
+          <w:sz w:val="24"/>
+          <w:szCs w:val="24"/>
+        </w:rPr>
+        <w:t xml:space="preserve"> </w:t>
+      </w:r>
+      <w:r>
+        <w:rPr>
+          <w:sz w:val="24"/>
+          <w:szCs w:val="24"/>
+        </w:rPr>
+        <w:t>data</w:t>
+      </w:r>
+      <w:r>
+        <w:rPr>
+          <w:sz w:val="24"/>
+          <w:szCs w:val="24"/>
+        </w:rPr>
+        <w:t xml:space="preserve"> from their profile. </w:t>
+      </w:r>
+    </w:p>
+    <w:p>
+      <w:pPr>
+        <w:rPr>
+          <w:sz w:val="24"/>
+          <w:szCs w:val="24"/>
+        </w:rPr>
+      </w:pPr>
+    </w:p>
+    <w:p>
+      <w:pPr>
+        <w:rPr>
+          <w:sz w:val="24"/>
+          <w:szCs w:val="24"/>
+        </w:rPr>
+      </w:pPr>
     </w:p>
     <w:sectPr>
       <w:pgSz w:w="12240" w:h="15840"/>

</xml_diff>

<commit_message>
#1 Resource Model 1.2
</commit_message>
<xml_diff>
--- a/Resource Model/Rsource Model.docx
+++ b/Resource Model/Rsource Model.docx
@@ -11,23 +11,13 @@
           <w:u w:val="single"/>
         </w:rPr>
       </w:pPr>
-      <w:proofErr w:type="spellStart"/>
       <w:r>
         <w:rPr>
           <w:sz w:val="40"/>
           <w:szCs w:val="40"/>
           <w:u w:val="single"/>
         </w:rPr>
-        <w:t>Reserver</w:t>
-      </w:r>
-      <w:proofErr w:type="spellEnd"/>
-      <w:r>
-        <w:rPr>
-          <w:sz w:val="40"/>
-          <w:szCs w:val="40"/>
-          <w:u w:val="single"/>
-        </w:rPr>
-        <w:t xml:space="preserve"> App</w:t>
+        <w:t>Reserver App</w:t>
       </w:r>
     </w:p>
     <w:p>
@@ -96,23 +86,7 @@
           <w:sz w:val="24"/>
           <w:szCs w:val="24"/>
         </w:rPr>
-        <w:t xml:space="preserve">The </w:t>
-      </w:r>
-      <w:proofErr w:type="spellStart"/>
-      <w:r>
-        <w:rPr>
-          <w:sz w:val="24"/>
-          <w:szCs w:val="24"/>
-        </w:rPr>
-        <w:t>Resever</w:t>
-      </w:r>
-      <w:proofErr w:type="spellEnd"/>
-      <w:r>
-        <w:rPr>
-          <w:sz w:val="24"/>
-          <w:szCs w:val="24"/>
-        </w:rPr>
-        <w:t xml:space="preserve"> App </w:t>
+        <w:t xml:space="preserve">The Resever App </w:t>
       </w:r>
       <w:r>
         <w:rPr>
@@ -193,11 +167,19 @@
           <w:szCs w:val="28"/>
         </w:rPr>
       </w:pPr>
-      <w:r>
+    </w:p>
+    <w:p>
+      <w:pPr>
         <w:rPr>
           <w:sz w:val="28"/>
           <w:szCs w:val="28"/>
         </w:rPr>
+      </w:pPr>
+      <w:r>
+        <w:rPr>
+          <w:sz w:val="28"/>
+          <w:szCs w:val="28"/>
+        </w:rPr>
         <w:t>Resources</w:t>
       </w:r>
     </w:p>
@@ -223,169 +205,6 @@
     <w:p>
       <w:pPr>
         <w:rPr>
-          <w:sz w:val="24"/>
-          <w:szCs w:val="24"/>
-        </w:rPr>
-      </w:pPr>
-      <w:r>
-        <w:rPr>
-          <w:sz w:val="24"/>
-          <w:szCs w:val="24"/>
-        </w:rPr>
-        <w:t>Venues are the prime resource of the app, the data related to venues will be stored in the firebase database field.</w:t>
-      </w:r>
-      <w:r>
-        <w:rPr>
-          <w:sz w:val="24"/>
-          <w:szCs w:val="24"/>
-        </w:rPr>
-        <w:t xml:space="preserve"> Venues will have venue id, owner id, venue address, booking fee</w:t>
-      </w:r>
-      <w:r>
-        <w:rPr>
-          <w:sz w:val="24"/>
-          <w:szCs w:val="24"/>
-        </w:rPr>
-        <w:t>,</w:t>
-      </w:r>
-      <w:r>
-        <w:rPr>
-          <w:sz w:val="24"/>
-          <w:szCs w:val="24"/>
-        </w:rPr>
-        <w:t xml:space="preserve"> venue picture</w:t>
-      </w:r>
-      <w:r>
-        <w:rPr>
-          <w:sz w:val="24"/>
-          <w:szCs w:val="24"/>
-        </w:rPr>
-        <w:t>s</w:t>
-      </w:r>
-      <w:r>
-        <w:rPr>
-          <w:sz w:val="24"/>
-          <w:szCs w:val="24"/>
-        </w:rPr>
-        <w:t xml:space="preserve"> </w:t>
-      </w:r>
-      <w:r>
-        <w:rPr>
-          <w:sz w:val="24"/>
-          <w:szCs w:val="24"/>
-        </w:rPr>
-        <w:t xml:space="preserve">as </w:t>
-      </w:r>
-      <w:r>
-        <w:rPr>
-          <w:sz w:val="24"/>
-          <w:szCs w:val="24"/>
-        </w:rPr>
-        <w:t>fields in the</w:t>
-      </w:r>
-      <w:r>
-        <w:rPr>
-          <w:sz w:val="24"/>
-          <w:szCs w:val="24"/>
-        </w:rPr>
-        <w:t xml:space="preserve"> firebase</w:t>
-      </w:r>
-      <w:r>
-        <w:rPr>
-          <w:sz w:val="24"/>
-          <w:szCs w:val="24"/>
-        </w:rPr>
-        <w:t xml:space="preserve"> database. </w:t>
-      </w:r>
-      <w:r>
-        <w:rPr>
-          <w:sz w:val="24"/>
-          <w:szCs w:val="24"/>
-        </w:rPr>
-        <w:t>Whenever customers are going to book a venue, they will select</w:t>
-      </w:r>
-      <w:r>
-        <w:rPr>
-          <w:sz w:val="24"/>
-          <w:szCs w:val="24"/>
-        </w:rPr>
-        <w:t xml:space="preserve"> a</w:t>
-      </w:r>
-      <w:r>
-        <w:rPr>
-          <w:sz w:val="24"/>
-          <w:szCs w:val="24"/>
-        </w:rPr>
-        <w:t xml:space="preserve"> booking date and </w:t>
-      </w:r>
-      <w:r>
-        <w:rPr>
-          <w:sz w:val="24"/>
-          <w:szCs w:val="24"/>
-        </w:rPr>
-        <w:t xml:space="preserve">a </w:t>
-      </w:r>
-      <w:r>
-        <w:rPr>
-          <w:sz w:val="24"/>
-          <w:szCs w:val="24"/>
-        </w:rPr>
-        <w:t>time slot</w:t>
-      </w:r>
-      <w:r>
-        <w:rPr>
-          <w:sz w:val="24"/>
-          <w:szCs w:val="24"/>
-        </w:rPr>
-        <w:t xml:space="preserve"> and</w:t>
-      </w:r>
-      <w:r>
-        <w:rPr>
-          <w:sz w:val="24"/>
-          <w:szCs w:val="24"/>
-        </w:rPr>
-        <w:t xml:space="preserve"> when they confirm </w:t>
-      </w:r>
-      <w:r>
-        <w:rPr>
-          <w:sz w:val="24"/>
-          <w:szCs w:val="24"/>
-        </w:rPr>
-        <w:t xml:space="preserve">the </w:t>
-      </w:r>
-      <w:r>
-        <w:rPr>
-          <w:sz w:val="24"/>
-          <w:szCs w:val="24"/>
-        </w:rPr>
-        <w:t>booking</w:t>
-      </w:r>
-      <w:r>
-        <w:rPr>
-          <w:sz w:val="24"/>
-          <w:szCs w:val="24"/>
-        </w:rPr>
-        <w:t xml:space="preserve"> the booking information will be saved in a field named booking info. The booking info field will contain booking date, time slot and </w:t>
-      </w:r>
-      <w:r>
-        <w:rPr>
-          <w:sz w:val="24"/>
-          <w:szCs w:val="24"/>
-        </w:rPr>
-        <w:t>customer id.</w:t>
-      </w:r>
-    </w:p>
-    <w:p>
-      <w:pPr>
-        <w:rPr>
-          <w:sz w:val="24"/>
-          <w:szCs w:val="24"/>
-        </w:rPr>
-      </w:pPr>
-    </w:p>
-    <w:p>
-      <w:pPr>
-        <w:rPr>
           <w:b/>
           <w:bCs/>
           <w:sz w:val="24"/>
@@ -394,13 +213,176 @@
       </w:pPr>
       <w:r>
         <w:rPr>
+          <w:sz w:val="24"/>
+          <w:szCs w:val="24"/>
+        </w:rPr>
+        <w:t>Venues are the prime resource of the app, the data related to venues will be stored in the firebase database field.</w:t>
+      </w:r>
+      <w:r>
+        <w:rPr>
+          <w:sz w:val="24"/>
+          <w:szCs w:val="24"/>
+        </w:rPr>
+        <w:t xml:space="preserve"> Venues will have venue id, owner id, venue address, booking fee</w:t>
+      </w:r>
+      <w:r>
+        <w:rPr>
+          <w:sz w:val="24"/>
+          <w:szCs w:val="24"/>
+        </w:rPr>
+        <w:t>,</w:t>
+      </w:r>
+      <w:r>
+        <w:rPr>
+          <w:sz w:val="24"/>
+          <w:szCs w:val="24"/>
+        </w:rPr>
+        <w:t xml:space="preserve"> venue picture</w:t>
+      </w:r>
+      <w:r>
+        <w:rPr>
+          <w:sz w:val="24"/>
+          <w:szCs w:val="24"/>
+        </w:rPr>
+        <w:t>s</w:t>
+      </w:r>
+      <w:r>
+        <w:rPr>
+          <w:sz w:val="24"/>
+          <w:szCs w:val="24"/>
+        </w:rPr>
+        <w:t xml:space="preserve"> </w:t>
+      </w:r>
+      <w:r>
+        <w:rPr>
+          <w:sz w:val="24"/>
+          <w:szCs w:val="24"/>
+        </w:rPr>
+        <w:t xml:space="preserve">as </w:t>
+      </w:r>
+      <w:r>
+        <w:rPr>
+          <w:sz w:val="24"/>
+          <w:szCs w:val="24"/>
+        </w:rPr>
+        <w:t>fields in the</w:t>
+      </w:r>
+      <w:r>
+        <w:rPr>
+          <w:sz w:val="24"/>
+          <w:szCs w:val="24"/>
+        </w:rPr>
+        <w:t xml:space="preserve"> firebase</w:t>
+      </w:r>
+      <w:r>
+        <w:rPr>
+          <w:sz w:val="24"/>
+          <w:szCs w:val="24"/>
+        </w:rPr>
+        <w:t xml:space="preserve"> database. </w:t>
+      </w:r>
+      <w:r>
+        <w:rPr>
+          <w:sz w:val="24"/>
+          <w:szCs w:val="24"/>
+        </w:rPr>
+        <w:t>Whenever customers are going to book a venue, they will select</w:t>
+      </w:r>
+      <w:r>
+        <w:rPr>
+          <w:sz w:val="24"/>
+          <w:szCs w:val="24"/>
+        </w:rPr>
+        <w:t xml:space="preserve"> a</w:t>
+      </w:r>
+      <w:r>
+        <w:rPr>
+          <w:sz w:val="24"/>
+          <w:szCs w:val="24"/>
+        </w:rPr>
+        <w:t xml:space="preserve"> booking date and </w:t>
+      </w:r>
+      <w:r>
+        <w:rPr>
+          <w:sz w:val="24"/>
+          <w:szCs w:val="24"/>
+        </w:rPr>
+        <w:t xml:space="preserve">a </w:t>
+      </w:r>
+      <w:r>
+        <w:rPr>
+          <w:sz w:val="24"/>
+          <w:szCs w:val="24"/>
+        </w:rPr>
+        <w:t>time slot</w:t>
+      </w:r>
+      <w:r>
+        <w:rPr>
+          <w:sz w:val="24"/>
+          <w:szCs w:val="24"/>
+        </w:rPr>
+        <w:t xml:space="preserve"> and</w:t>
+      </w:r>
+      <w:r>
+        <w:rPr>
+          <w:sz w:val="24"/>
+          <w:szCs w:val="24"/>
+        </w:rPr>
+        <w:t xml:space="preserve"> when they confirm </w:t>
+      </w:r>
+      <w:r>
+        <w:rPr>
+          <w:sz w:val="24"/>
+          <w:szCs w:val="24"/>
+        </w:rPr>
+        <w:t xml:space="preserve">the </w:t>
+      </w:r>
+      <w:r>
+        <w:rPr>
+          <w:sz w:val="24"/>
+          <w:szCs w:val="24"/>
+        </w:rPr>
+        <w:t>booking</w:t>
+      </w:r>
+      <w:r>
+        <w:rPr>
+          <w:sz w:val="24"/>
+          <w:szCs w:val="24"/>
+        </w:rPr>
+        <w:t>,</w:t>
+      </w:r>
+      <w:r>
+        <w:rPr>
+          <w:sz w:val="24"/>
+          <w:szCs w:val="24"/>
+        </w:rPr>
+        <w:t xml:space="preserve"> the booking information will be saved in a field named booking info. The booking info field will contain booking date, time slot and </w:t>
+      </w:r>
+      <w:r>
+        <w:rPr>
+          <w:sz w:val="24"/>
+          <w:szCs w:val="24"/>
+        </w:rPr>
+        <w:t>customer id.</w:t>
+      </w:r>
+    </w:p>
+    <w:p>
+      <w:pPr>
+        <w:rPr>
+          <w:sz w:val="24"/>
+          <w:szCs w:val="24"/>
+        </w:rPr>
+      </w:pPr>
+    </w:p>
+    <w:p>
+      <w:pPr>
+        <w:rPr>
           <w:b/>
           <w:bCs/>
           <w:sz w:val="24"/>
           <w:szCs w:val="24"/>
         </w:rPr>
-        <w:t>User</w:t>
-      </w:r>
+      </w:pPr>
       <w:r>
         <w:rPr>
           <w:b/>
@@ -408,6 +390,15 @@
           <w:sz w:val="24"/>
           <w:szCs w:val="24"/>
         </w:rPr>
+        <w:t>User</w:t>
+      </w:r>
+      <w:r>
+        <w:rPr>
+          <w:b/>
+          <w:bCs/>
+          <w:sz w:val="24"/>
+          <w:szCs w:val="24"/>
+        </w:rPr>
         <w:t xml:space="preserve"> Profile</w:t>
       </w:r>
     </w:p>
@@ -486,10 +477,36 @@
     <w:p>
       <w:pPr>
         <w:rPr>
-          <w:sz w:val="24"/>
-          <w:szCs w:val="24"/>
-        </w:rPr>
-      </w:pPr>
+          <w:b/>
+          <w:bCs/>
+          <w:sz w:val="24"/>
+          <w:szCs w:val="24"/>
+        </w:rPr>
+      </w:pPr>
+      <w:r>
+        <w:rPr>
+          <w:b/>
+          <w:bCs/>
+          <w:sz w:val="24"/>
+          <w:szCs w:val="24"/>
+        </w:rPr>
+        <w:t>User Authentication</w:t>
+      </w:r>
+    </w:p>
+    <w:p>
+      <w:pPr>
+        <w:rPr>
+          <w:sz w:val="24"/>
+          <w:szCs w:val="24"/>
+        </w:rPr>
+      </w:pPr>
+      <w:r>
+        <w:rPr>
+          <w:sz w:val="24"/>
+          <w:szCs w:val="24"/>
+        </w:rPr>
+        <w:t>Users will be able to sign up or authenticate themselves using their mobile phone number or email address this operation will be handled by firebase authentication system.</w:t>
+      </w:r>
     </w:p>
     <w:sectPr>
       <w:pgSz w:w="12240" w:h="15840"/>

</xml_diff>